<commit_message>
updated specs and added fmea
</commit_message>
<xml_diff>
--- a/doc/02-software specification/dascombat-6304-Software Requirements v1.0.docx
+++ b/doc/02-software specification/dascombat-6304-Software Requirements v1.0.docx
@@ -776,23 +776,13 @@
                 <w:tab w:val="left" w:pos="1588"/>
               </w:tabs>
             </w:pPr>
-            <w:proofErr w:type="spellStart"/>
             <w:r>
               <w:rPr>
                 <w:b/>
                 <w:bCs/>
                 <w:lang w:val="en-US"/>
               </w:rPr>
-              <w:t>Faris</w:t>
-            </w:r>
-            <w:proofErr w:type="spellEnd"/>
-            <w:r>
-              <w:rPr>
-                <w:b/>
-                <w:bCs/>
-                <w:lang w:val="en-US"/>
-              </w:rPr>
-              <w:t xml:space="preserve"> Naji</w:t>
+              <w:t>Faris Naji</w:t>
             </w:r>
           </w:p>
           <w:p>
@@ -4422,17 +4412,8 @@
                 <w:bCs/>
                 <w:lang w:val="en-US"/>
               </w:rPr>
-              <w:t xml:space="preserve">profiles are measured using any </w:t>
-            </w:r>
-            <w:proofErr w:type="spellStart"/>
-            <w:r>
-              <w:rPr>
-                <w:bCs/>
-                <w:lang w:val="en-US"/>
-              </w:rPr>
-              <w:t>PamChip</w:t>
-            </w:r>
-            <w:proofErr w:type="spellEnd"/>
+              <w:t>profiles are measured using any PamChip</w:t>
+            </w:r>
           </w:p>
         </w:tc>
         <w:tc>
@@ -4868,6 +4849,21 @@
               </w:rPr>
               <w:t>”</w:t>
             </w:r>
+            <w:r>
+              <w:rPr>
+                <w:b/>
+                <w:bCs/>
+                <w:lang w:val="en-US"/>
+              </w:rPr>
+              <w:t xml:space="preserve"> </w:t>
+            </w:r>
+            <w:r>
+              <w:rPr>
+                <w:bCs/>
+                <w:lang w:val="en-US"/>
+              </w:rPr>
+              <w:t>and defined in req21A1</w:t>
+            </w:r>
           </w:p>
         </w:tc>
         <w:tc>
@@ -4915,16 +4911,8 @@
                 <w:bCs/>
                 <w:lang w:val="en-US"/>
               </w:rPr>
-              <w:t>Table 2</w:t>
-            </w:r>
-            <w:r>
-              <w:rPr>
-                <w:bCs/>
-                <w:lang w:val="en-US"/>
-              </w:rPr>
-              <w:t xml:space="preserve"> is called “</w:t>
-            </w:r>
-            <w:proofErr w:type="spellStart"/>
+              <w:t>Table 2 is called “</w:t>
+            </w:r>
             <w:r>
               <w:rPr>
                 <w:b/>
@@ -4941,7 +4929,6 @@
               </w:rPr>
               <w:t>model</w:t>
             </w:r>
-            <w:proofErr w:type="spellEnd"/>
             <w:r>
               <w:rPr>
                 <w:b/>
@@ -4989,6 +4976,21 @@
                 <w:lang w:val="en-US"/>
               </w:rPr>
               <w:t>”</w:t>
+            </w:r>
+            <w:r>
+              <w:rPr>
+                <w:b/>
+                <w:bCs/>
+                <w:lang w:val="en-US"/>
+              </w:rPr>
+              <w:t xml:space="preserve"> </w:t>
+            </w:r>
+            <w:r>
+              <w:rPr>
+                <w:bCs/>
+                <w:lang w:val="en-US"/>
+              </w:rPr>
+              <w:t>and defined in req21A2</w:t>
             </w:r>
           </w:p>
         </w:tc>
@@ -5098,23 +5100,7 @@
                 <w:bCs/>
                 <w:lang w:val="en-US"/>
               </w:rPr>
-              <w:t xml:space="preserve"> as the input database (see </w:t>
-            </w:r>
-            <w:proofErr w:type="spellStart"/>
-            <w:r>
-              <w:rPr>
-                <w:bCs/>
-                <w:lang w:val="en-US"/>
-              </w:rPr>
-              <w:t>req</w:t>
-            </w:r>
-            <w:proofErr w:type="spellEnd"/>
-            <w:r>
-              <w:rPr>
-                <w:bCs/>
-                <w:lang w:val="en-US"/>
-              </w:rPr>
-              <w:t xml:space="preserve"> 021A)</w:t>
+              <w:t xml:space="preserve"> as the input database (see req 021A)</w:t>
             </w:r>
           </w:p>
           <w:p/>
@@ -5185,17 +5171,8 @@
                 <w:bCs/>
                 <w:lang w:val="en-US"/>
               </w:rPr>
-              <w:t xml:space="preserve">No reference, </w:t>
-            </w:r>
-            <w:proofErr w:type="spellStart"/>
-            <w:r>
-              <w:rPr>
-                <w:bCs/>
-                <w:lang w:val="en-US"/>
-              </w:rPr>
-              <w:t>mean.only</w:t>
-            </w:r>
-            <w:proofErr w:type="spellEnd"/>
+              <w:t>No reference, mean.only</w:t>
+            </w:r>
             <w:r>
               <w:rPr>
                 <w:bCs/>
@@ -5234,23 +5211,13 @@
                 <w:lang w:val="en-US"/>
               </w:rPr>
             </w:pPr>
-            <w:proofErr w:type="spellStart"/>
-            <w:r>
-              <w:rPr>
-                <w:bCs/>
-                <w:lang w:val="en-US"/>
-              </w:rPr>
-              <w:t>dascombat</w:t>
-            </w:r>
-            <w:proofErr w:type="spellEnd"/>
-            <w:r>
-              <w:rPr>
-                <w:bCs/>
-                <w:lang w:val="en-US"/>
-              </w:rPr>
-              <w:t xml:space="preserve">::fit(Y, </w:t>
-            </w:r>
-            <w:proofErr w:type="spellStart"/>
+            <w:r>
+              <w:rPr>
+                <w:bCs/>
+                <w:lang w:val="en-US"/>
+              </w:rPr>
+              <w:t xml:space="preserve">dascombat::fit(Y, </w:t>
+            </w:r>
             <w:r>
               <w:rPr>
                 <w:bCs/>
@@ -5265,7 +5232,6 @@
               </w:rPr>
               <w:t>.only</w:t>
             </w:r>
-            <w:proofErr w:type="spellEnd"/>
             <w:r>
               <w:rPr>
                 <w:bCs/>
@@ -5437,23 +5403,13 @@
                 <w:lang w:val="en-US"/>
               </w:rPr>
             </w:pPr>
-            <w:proofErr w:type="spellStart"/>
-            <w:r>
-              <w:rPr>
-                <w:bCs/>
-                <w:lang w:val="en-US"/>
-              </w:rPr>
-              <w:t>dascombat</w:t>
-            </w:r>
-            <w:proofErr w:type="spellEnd"/>
-            <w:r>
-              <w:rPr>
-                <w:bCs/>
-                <w:lang w:val="en-US"/>
-              </w:rPr>
-              <w:t xml:space="preserve">::fit(Y, </w:t>
-            </w:r>
-            <w:proofErr w:type="spellStart"/>
+            <w:r>
+              <w:rPr>
+                <w:bCs/>
+                <w:lang w:val="en-US"/>
+              </w:rPr>
+              <w:t xml:space="preserve">dascombat::fit(Y, </w:t>
+            </w:r>
             <w:r>
               <w:rPr>
                 <w:bCs/>
@@ -5468,7 +5424,6 @@
               </w:rPr>
               <w:t>.only</w:t>
             </w:r>
-            <w:proofErr w:type="spellEnd"/>
             <w:r>
               <w:rPr>
                 <w:bCs/>
@@ -5585,84 +5540,42 @@
               </w:rPr>
               <w:t xml:space="preserve"> is defined for:  </w:t>
             </w:r>
-            <w:proofErr w:type="spellStart"/>
-            <w:r>
-              <w:rPr>
-                <w:bCs/>
-                <w:lang w:val="en-US"/>
-              </w:rPr>
-              <w:t>ref.batch</w:t>
-            </w:r>
-            <w:proofErr w:type="spellEnd"/>
-            <w:r>
-              <w:rPr>
-                <w:bCs/>
-                <w:lang w:val="en-US"/>
-              </w:rPr>
-              <w:t xml:space="preserve">, </w:t>
-            </w:r>
-            <w:proofErr w:type="spellStart"/>
-            <w:r>
-              <w:rPr>
-                <w:bCs/>
-                <w:lang w:val="en-US"/>
-              </w:rPr>
-              <w:t>mean.only</w:t>
-            </w:r>
-            <w:proofErr w:type="spellEnd"/>
-            <w:r>
-              <w:rPr>
-                <w:bCs/>
-                <w:lang w:val="en-US"/>
-              </w:rPr>
-              <w:t xml:space="preserve"> = FALSE</w:t>
-            </w:r>
-          </w:p>
-          <w:p>
-            <w:pPr>
-              <w:rPr>
-                <w:bCs/>
-                <w:lang w:val="en-US"/>
-              </w:rPr>
-            </w:pPr>
-          </w:p>
-          <w:p>
-            <w:pPr>
-              <w:rPr>
-                <w:bCs/>
-                <w:lang w:val="en-US"/>
-              </w:rPr>
-            </w:pPr>
-            <w:proofErr w:type="spellStart"/>
-            <w:r>
-              <w:rPr>
-                <w:bCs/>
-                <w:lang w:val="en-US"/>
-              </w:rPr>
-              <w:t>dascombat</w:t>
-            </w:r>
-            <w:proofErr w:type="spellEnd"/>
-            <w:r>
-              <w:rPr>
-                <w:bCs/>
-                <w:lang w:val="en-US"/>
-              </w:rPr>
-              <w:t>::fit</w:t>
-            </w:r>
-            <w:r>
-              <w:rPr>
-                <w:bCs/>
-                <w:lang w:val="en-US"/>
-              </w:rPr>
-              <w:t xml:space="preserve">(Y, </w:t>
-            </w:r>
-            <w:proofErr w:type="spellStart"/>
-            <w:r>
-              <w:rPr>
-                <w:bCs/>
-                <w:lang w:val="en-US"/>
-              </w:rPr>
-              <w:t>mean</w:t>
+            <w:r>
+              <w:rPr>
+                <w:bCs/>
+                <w:lang w:val="en-US"/>
+              </w:rPr>
+              <w:t>ref.batch, mean.only = FALSE</w:t>
+            </w:r>
+          </w:p>
+          <w:p>
+            <w:pPr>
+              <w:rPr>
+                <w:bCs/>
+                <w:lang w:val="en-US"/>
+              </w:rPr>
+            </w:pPr>
+          </w:p>
+          <w:p>
+            <w:pPr>
+              <w:rPr>
+                <w:bCs/>
+                <w:lang w:val="en-US"/>
+              </w:rPr>
+            </w:pPr>
+            <w:r>
+              <w:rPr>
+                <w:bCs/>
+                <w:lang w:val="en-US"/>
+              </w:rPr>
+              <w:t>dascombat::fit</w:t>
+            </w:r>
+            <w:r>
+              <w:rPr>
+                <w:bCs/>
+                <w:lang w:val="en-US"/>
+              </w:rPr>
+              <w:t>(Y, mean</w:t>
             </w:r>
             <w:r>
               <w:rPr>
@@ -5671,7 +5584,6 @@
               </w:rPr>
               <w:t>.only</w:t>
             </w:r>
-            <w:proofErr w:type="spellEnd"/>
             <w:r>
               <w:rPr>
                 <w:bCs/>
@@ -5709,15 +5621,7 @@
                 <w:i/>
                 <w:lang w:val="en-US"/>
               </w:rPr>
-              <w:t xml:space="preserve">what is returned batch mean and batch scale, all the </w:t>
-            </w:r>
-            <w:r>
-              <w:rPr>
-                <w:bCs/>
-                <w:i/>
-                <w:lang w:val="en-US"/>
-              </w:rPr>
-              <w:t>REF data of Y</w:t>
+              <w:t>what is returned batch mean and batch scale, all the REF data of Y</w:t>
             </w:r>
             <w:r>
               <w:rPr>
@@ -5814,77 +5718,35 @@
               </w:rPr>
               <w:t xml:space="preserve"> is defined for:  </w:t>
             </w:r>
-            <w:proofErr w:type="spellStart"/>
-            <w:r>
-              <w:rPr>
-                <w:bCs/>
-                <w:lang w:val="en-US"/>
-              </w:rPr>
-              <w:t>ref.batch</w:t>
-            </w:r>
-            <w:proofErr w:type="spellEnd"/>
-            <w:r>
-              <w:rPr>
-                <w:bCs/>
-                <w:lang w:val="en-US"/>
-              </w:rPr>
-              <w:t xml:space="preserve">, </w:t>
-            </w:r>
-            <w:proofErr w:type="spellStart"/>
-            <w:r>
-              <w:rPr>
-                <w:bCs/>
-                <w:lang w:val="en-US"/>
-              </w:rPr>
-              <w:t>mean.only</w:t>
-            </w:r>
-            <w:proofErr w:type="spellEnd"/>
-            <w:r>
-              <w:rPr>
-                <w:bCs/>
-                <w:lang w:val="en-US"/>
-              </w:rPr>
-              <w:t xml:space="preserve"> = TRUE</w:t>
-            </w:r>
-          </w:p>
-          <w:p>
-            <w:pPr>
-              <w:rPr>
-                <w:bCs/>
-                <w:lang w:val="en-US"/>
-              </w:rPr>
-            </w:pPr>
-          </w:p>
-          <w:p>
-            <w:pPr>
-              <w:rPr>
-                <w:bCs/>
-                <w:lang w:val="en-US"/>
-              </w:rPr>
-            </w:pPr>
-            <w:proofErr w:type="spellStart"/>
-            <w:r>
-              <w:rPr>
-                <w:bCs/>
-                <w:lang w:val="en-US"/>
-              </w:rPr>
-              <w:t>dascombat</w:t>
-            </w:r>
-            <w:proofErr w:type="spellEnd"/>
-            <w:r>
-              <w:rPr>
-                <w:bCs/>
-                <w:lang w:val="en-US"/>
-              </w:rPr>
-              <w:t xml:space="preserve">::fit(Y, </w:t>
-            </w:r>
-            <w:proofErr w:type="spellStart"/>
-            <w:r>
-              <w:rPr>
-                <w:bCs/>
-                <w:lang w:val="en-US"/>
-              </w:rPr>
-              <w:t>mean</w:t>
+            <w:r>
+              <w:rPr>
+                <w:bCs/>
+                <w:lang w:val="en-US"/>
+              </w:rPr>
+              <w:t>ref.batch, mean.only = TRUE</w:t>
+            </w:r>
+          </w:p>
+          <w:p>
+            <w:pPr>
+              <w:rPr>
+                <w:bCs/>
+                <w:lang w:val="en-US"/>
+              </w:rPr>
+            </w:pPr>
+          </w:p>
+          <w:p>
+            <w:pPr>
+              <w:rPr>
+                <w:bCs/>
+                <w:lang w:val="en-US"/>
+              </w:rPr>
+            </w:pPr>
+            <w:r>
+              <w:rPr>
+                <w:bCs/>
+                <w:lang w:val="en-US"/>
+              </w:rPr>
+              <w:t>dascombat::fit(Y, mean</w:t>
             </w:r>
             <w:r>
               <w:rPr>
@@ -5893,7 +5755,6 @@
               </w:rPr>
               <w:t>.only</w:t>
             </w:r>
-            <w:proofErr w:type="spellEnd"/>
             <w:r>
               <w:rPr>
                 <w:bCs/>
@@ -5931,15 +5792,7 @@
                 <w:i/>
                 <w:lang w:val="en-US"/>
               </w:rPr>
-              <w:t xml:space="preserve">returned batch mean based on all the </w:t>
-            </w:r>
-            <w:r>
-              <w:rPr>
-                <w:bCs/>
-                <w:i/>
-                <w:lang w:val="en-US"/>
-              </w:rPr>
-              <w:t>REF data in Y</w:t>
+              <w:t>returned batch mean based on all the REF data in Y</w:t>
             </w:r>
             <w:r>
               <w:rPr>
@@ -6002,17 +5855,8 @@
                 <w:bCs/>
                 <w:lang w:val="en-US"/>
               </w:rPr>
-              <w:t xml:space="preserve">The batch correction is defined for: No reference, </w:t>
-            </w:r>
-            <w:proofErr w:type="spellStart"/>
-            <w:r>
-              <w:rPr>
-                <w:bCs/>
-                <w:lang w:val="en-US"/>
-              </w:rPr>
-              <w:t>mean.only</w:t>
-            </w:r>
-            <w:proofErr w:type="spellEnd"/>
+              <w:t>The batch correction is defined for: No reference, mean.only</w:t>
+            </w:r>
             <w:r>
               <w:rPr>
                 <w:bCs/>
@@ -6036,7 +5880,6 @@
                 <w:lang w:val="en-US"/>
               </w:rPr>
             </w:pPr>
-            <w:proofErr w:type="spellStart"/>
             <w:r>
               <w:rPr>
                 <w:bCs/>
@@ -6049,38 +5892,14 @@
                 <w:bCs/>
                 <w:lang w:val="en-US"/>
               </w:rPr>
-              <w:t>t</w:t>
-            </w:r>
-            <w:proofErr w:type="spellEnd"/>
-            <w:r>
-              <w:rPr>
-                <w:bCs/>
-                <w:lang w:val="en-US"/>
-              </w:rPr>
-              <w:t>::apply</w:t>
-            </w:r>
-            <w:r>
-              <w:rPr>
-                <w:bCs/>
-                <w:lang w:val="en-US"/>
-              </w:rPr>
-              <w:t xml:space="preserve">(Y, </w:t>
-            </w:r>
-            <w:proofErr w:type="spellStart"/>
-            <w:r>
-              <w:rPr>
-                <w:bCs/>
-                <w:lang w:val="en-US"/>
-              </w:rPr>
-              <w:t>mean.only</w:t>
-            </w:r>
-            <w:proofErr w:type="spellEnd"/>
-            <w:r>
-              <w:rPr>
-                <w:bCs/>
-                <w:lang w:val="en-US"/>
-              </w:rPr>
-              <w:t xml:space="preserve">=FALSE, </w:t>
+              <w:t>t::apply</w:t>
+            </w:r>
+            <w:r>
+              <w:rPr>
+                <w:bCs/>
+                <w:lang w:val="en-US"/>
+              </w:rPr>
+              <w:t xml:space="preserve">(Y, mean.only=FALSE, </w:t>
             </w:r>
             <w:r>
               <w:rPr>
@@ -6117,7 +5936,6 @@
               </w:rPr>
               <w:t xml:space="preserve"> </w:t>
             </w:r>
-            <w:proofErr w:type="spellStart"/>
             <w:r>
               <w:rPr>
                 <w:bCs/>
@@ -6125,7 +5943,6 @@
               </w:rPr>
               <w:t>aFITtable</w:t>
             </w:r>
-            <w:proofErr w:type="spellEnd"/>
             <w:r>
               <w:rPr>
                 <w:bCs/>
@@ -6245,44 +6062,19 @@
                 <w:lang w:val="en-US"/>
               </w:rPr>
             </w:pPr>
-            <w:proofErr w:type="spellStart"/>
-            <w:r>
-              <w:rPr>
-                <w:bCs/>
-                <w:lang w:val="en-US"/>
-              </w:rPr>
-              <w:t>dascombat</w:t>
-            </w:r>
-            <w:proofErr w:type="spellEnd"/>
-            <w:r>
-              <w:rPr>
-                <w:bCs/>
-                <w:lang w:val="en-US"/>
-              </w:rPr>
-              <w:t>::ap</w:t>
-            </w:r>
-            <w:r>
-              <w:rPr>
-                <w:bCs/>
-                <w:lang w:val="en-US"/>
-              </w:rPr>
-              <w:t xml:space="preserve">ply(Y, </w:t>
-            </w:r>
-            <w:proofErr w:type="spellStart"/>
-            <w:r>
-              <w:rPr>
-                <w:bCs/>
-                <w:lang w:val="en-US"/>
-              </w:rPr>
-              <w:t>mean.only</w:t>
-            </w:r>
-            <w:proofErr w:type="spellEnd"/>
-            <w:r>
-              <w:rPr>
-                <w:bCs/>
-                <w:lang w:val="en-US"/>
-              </w:rPr>
-              <w:t xml:space="preserve">=TRUE, </w:t>
+            <w:r>
+              <w:rPr>
+                <w:bCs/>
+                <w:lang w:val="en-US"/>
+              </w:rPr>
+              <w:t>dascombat::ap</w:t>
+            </w:r>
+            <w:r>
+              <w:rPr>
+                <w:bCs/>
+                <w:lang w:val="en-US"/>
+              </w:rPr>
+              <w:t xml:space="preserve">ply(Y, mean.only=TRUE, </w:t>
             </w:r>
             <w:r>
               <w:rPr>
@@ -6312,7 +6104,6 @@
               </w:rPr>
               <w:t xml:space="preserve"> </w:t>
             </w:r>
-            <w:proofErr w:type="spellStart"/>
             <w:r>
               <w:rPr>
                 <w:bCs/>
@@ -6320,7 +6111,6 @@
               </w:rPr>
               <w:t>aFITtable</w:t>
             </w:r>
-            <w:proofErr w:type="spellEnd"/>
             <w:r>
               <w:rPr>
                 <w:bCs/>
@@ -6353,14 +6143,6 @@
               </w:rPr>
               <w:t>returned corrected Y</w:t>
             </w:r>
-          </w:p>
-          <w:p>
-            <w:pPr>
-              <w:rPr>
-                <w:bCs/>
-                <w:lang w:val="en-US"/>
-              </w:rPr>
-            </w:pPr>
           </w:p>
           <w:p>
             <w:pPr>
@@ -6416,99 +6198,42 @@
               </w:rPr>
               <w:t xml:space="preserve">The batch correction is defined for:  </w:t>
             </w:r>
-            <w:proofErr w:type="spellStart"/>
-            <w:r>
-              <w:rPr>
-                <w:bCs/>
-                <w:lang w:val="en-US"/>
-              </w:rPr>
-              <w:t>ref.batch</w:t>
-            </w:r>
-            <w:proofErr w:type="spellEnd"/>
-            <w:r>
-              <w:rPr>
-                <w:bCs/>
-                <w:lang w:val="en-US"/>
-              </w:rPr>
-              <w:t xml:space="preserve">, </w:t>
-            </w:r>
-            <w:proofErr w:type="spellStart"/>
-            <w:r>
-              <w:rPr>
-                <w:bCs/>
-                <w:lang w:val="en-US"/>
-              </w:rPr>
-              <w:t>mean.only</w:t>
-            </w:r>
-            <w:proofErr w:type="spellEnd"/>
-            <w:r>
-              <w:rPr>
-                <w:bCs/>
-                <w:lang w:val="en-US"/>
-              </w:rPr>
-              <w:t xml:space="preserve"> = FALSE</w:t>
-            </w:r>
-          </w:p>
-          <w:p>
-            <w:pPr>
-              <w:rPr>
-                <w:bCs/>
-                <w:lang w:val="en-US"/>
-              </w:rPr>
-            </w:pPr>
-          </w:p>
-          <w:p>
-            <w:pPr>
-              <w:rPr>
-                <w:bCs/>
-                <w:lang w:val="en-US"/>
-              </w:rPr>
-            </w:pPr>
-            <w:proofErr w:type="spellStart"/>
-            <w:r>
-              <w:rPr>
-                <w:bCs/>
-                <w:lang w:val="en-US"/>
-              </w:rPr>
-              <w:t>dascombat</w:t>
-            </w:r>
-            <w:proofErr w:type="spellEnd"/>
-            <w:r>
-              <w:rPr>
-                <w:bCs/>
-                <w:lang w:val="en-US"/>
-              </w:rPr>
-              <w:t>::apply(</w:t>
-            </w:r>
-            <w:r>
-              <w:rPr>
-                <w:bCs/>
-                <w:lang w:val="en-US"/>
-              </w:rPr>
-              <w:t xml:space="preserve">Y, </w:t>
-            </w:r>
-            <w:proofErr w:type="spellStart"/>
-            <w:r>
-              <w:rPr>
-                <w:bCs/>
-                <w:lang w:val="en-US"/>
-              </w:rPr>
-              <w:t>mean.only</w:t>
-            </w:r>
-            <w:proofErr w:type="spellEnd"/>
-            <w:r>
-              <w:rPr>
-                <w:bCs/>
-                <w:lang w:val="en-US"/>
-              </w:rPr>
-              <w:t xml:space="preserve">=FALSE, REF=TRUE, </w:t>
-            </w:r>
-            <w:r>
-              <w:rPr>
-                <w:bCs/>
-                <w:lang w:val="en-US"/>
-              </w:rPr>
-              <w:t>MODEL=</w:t>
+            <w:r>
+              <w:rPr>
+                <w:bCs/>
+                <w:lang w:val="en-US"/>
+              </w:rPr>
+              <w:t>ref.batch, mean.only = FALSE</w:t>
+            </w:r>
+          </w:p>
+          <w:p>
+            <w:pPr>
+              <w:rPr>
+                <w:bCs/>
+                <w:lang w:val="en-US"/>
+              </w:rPr>
+            </w:pPr>
+          </w:p>
+          <w:p>
+            <w:pPr>
+              <w:rPr>
+                <w:bCs/>
+                <w:lang w:val="en-US"/>
+              </w:rPr>
+            </w:pPr>
+            <w:r>
+              <w:rPr>
+                <w:bCs/>
+                <w:lang w:val="en-US"/>
+              </w:rPr>
+              <w:t>dascombat::apply(</w:t>
+            </w:r>
+            <w:r>
+              <w:rPr>
+                <w:bCs/>
+                <w:lang w:val="en-US"/>
+              </w:rPr>
+              <w:t>Y, mean.only=FALSE, REF=TRUE, MODEL=</w:t>
             </w:r>
             <w:r>
               <w:rPr>
@@ -6517,7 +6242,6 @@
               </w:rPr>
               <w:t xml:space="preserve"> </w:t>
             </w:r>
-            <w:proofErr w:type="spellStart"/>
             <w:r>
               <w:rPr>
                 <w:bCs/>
@@ -6525,7 +6249,6 @@
               </w:rPr>
               <w:t>aFITtable</w:t>
             </w:r>
-            <w:proofErr w:type="spellEnd"/>
             <w:r>
               <w:rPr>
                 <w:bCs/>
@@ -6566,14 +6289,8 @@
                 <w:lang w:val="en-US"/>
               </w:rPr>
             </w:pPr>
-          </w:p>
-          <w:p>
-            <w:pPr>
-              <w:rPr>
-                <w:bCs/>
-                <w:lang w:val="en-US"/>
-              </w:rPr>
-            </w:pPr>
+            <w:bookmarkStart w:id="81" w:name="_GoBack"/>
+            <w:bookmarkEnd w:id="81"/>
           </w:p>
         </w:tc>
         <w:tc>
@@ -6621,99 +6338,42 @@
               </w:rPr>
               <w:t xml:space="preserve">The batch correction is defined for:  </w:t>
             </w:r>
-            <w:proofErr w:type="spellStart"/>
-            <w:r>
-              <w:rPr>
-                <w:bCs/>
-                <w:lang w:val="en-US"/>
-              </w:rPr>
-              <w:t>ref.batch</w:t>
-            </w:r>
-            <w:proofErr w:type="spellEnd"/>
-            <w:r>
-              <w:rPr>
-                <w:bCs/>
-                <w:lang w:val="en-US"/>
-              </w:rPr>
-              <w:t xml:space="preserve">, </w:t>
-            </w:r>
-            <w:proofErr w:type="spellStart"/>
-            <w:r>
-              <w:rPr>
-                <w:bCs/>
-                <w:lang w:val="en-US"/>
-              </w:rPr>
-              <w:t>mean.only</w:t>
-            </w:r>
-            <w:proofErr w:type="spellEnd"/>
-            <w:r>
-              <w:rPr>
-                <w:bCs/>
-                <w:lang w:val="en-US"/>
-              </w:rPr>
-              <w:t xml:space="preserve"> = TRUE</w:t>
-            </w:r>
-          </w:p>
-          <w:p>
-            <w:pPr>
-              <w:rPr>
-                <w:bCs/>
-                <w:lang w:val="en-US"/>
-              </w:rPr>
-            </w:pPr>
-          </w:p>
-          <w:p>
-            <w:pPr>
-              <w:rPr>
-                <w:bCs/>
-                <w:lang w:val="en-US"/>
-              </w:rPr>
-            </w:pPr>
-            <w:proofErr w:type="spellStart"/>
-            <w:r>
-              <w:rPr>
-                <w:bCs/>
-                <w:lang w:val="en-US"/>
-              </w:rPr>
-              <w:t>dascombat</w:t>
-            </w:r>
-            <w:proofErr w:type="spellEnd"/>
-            <w:r>
-              <w:rPr>
-                <w:bCs/>
-                <w:lang w:val="en-US"/>
-              </w:rPr>
-              <w:t xml:space="preserve">::apply(Y, </w:t>
-            </w:r>
-            <w:proofErr w:type="spellStart"/>
-            <w:r>
-              <w:rPr>
-                <w:bCs/>
-                <w:lang w:val="en-US"/>
-              </w:rPr>
-              <w:t>mean.only</w:t>
-            </w:r>
-            <w:proofErr w:type="spellEnd"/>
-            <w:r>
-              <w:rPr>
-                <w:bCs/>
-                <w:lang w:val="en-US"/>
-              </w:rPr>
-              <w:t>=TRUE, REF=TRUE</w:t>
-            </w:r>
-            <w:r>
-              <w:rPr>
-                <w:bCs/>
-                <w:lang w:val="en-US"/>
-              </w:rPr>
-              <w:t xml:space="preserve">, </w:t>
-            </w:r>
-            <w:r>
-              <w:rPr>
-                <w:bCs/>
-                <w:lang w:val="en-US"/>
-              </w:rPr>
-              <w:t>MODEL=</w:t>
+            <w:r>
+              <w:rPr>
+                <w:bCs/>
+                <w:lang w:val="en-US"/>
+              </w:rPr>
+              <w:t>ref.batch, mean.only = TRUE</w:t>
+            </w:r>
+          </w:p>
+          <w:p>
+            <w:pPr>
+              <w:rPr>
+                <w:bCs/>
+                <w:lang w:val="en-US"/>
+              </w:rPr>
+            </w:pPr>
+          </w:p>
+          <w:p>
+            <w:pPr>
+              <w:rPr>
+                <w:bCs/>
+                <w:lang w:val="en-US"/>
+              </w:rPr>
+            </w:pPr>
+            <w:r>
+              <w:rPr>
+                <w:bCs/>
+                <w:lang w:val="en-US"/>
+              </w:rPr>
+              <w:t>dascombat::apply(Y, mean.only=TRUE, REF=TRUE</w:t>
+            </w:r>
+            <w:r>
+              <w:rPr>
+                <w:bCs/>
+                <w:lang w:val="en-US"/>
+              </w:rPr>
+              <w:t>, MODEL=</w:t>
             </w:r>
             <w:r>
               <w:rPr>
@@ -6722,7 +6382,6 @@
               </w:rPr>
               <w:t xml:space="preserve"> </w:t>
             </w:r>
-            <w:proofErr w:type="spellStart"/>
             <w:r>
               <w:rPr>
                 <w:bCs/>
@@ -6730,7 +6389,6 @@
               </w:rPr>
               <w:t>aFITtable</w:t>
             </w:r>
-            <w:proofErr w:type="spellEnd"/>
             <w:r>
               <w:rPr>
                 <w:bCs/>
@@ -7305,7 +6963,6 @@
               <w:rPr>
                 <w:lang w:val="en-US"/>
               </w:rPr>
-              <w:lastRenderedPageBreak/>
               <w:t>C</w:t>
             </w:r>
           </w:p>
@@ -7324,27 +6981,33 @@
               </w:rPr>
             </w:pPr>
             <w:r>
+              <w:t>021A2</w:t>
+            </w:r>
+          </w:p>
+        </w:tc>
+        <w:tc>
+          <w:tcPr>
+            <w:tcW w:w="7230" w:type="dxa"/>
+            <w:shd w:val="clear" w:color="auto" w:fill="auto"/>
+          </w:tcPr>
+          <w:p>
+            <w:pPr>
+              <w:rPr>
+                <w:bCs/>
+              </w:rPr>
+            </w:pPr>
+            <w:r>
+              <w:rPr>
+                <w:bCs/>
+              </w:rPr>
+              <w:t xml:space="preserve">Data is retrieved as an annotated data frame represents a peptide </w:t>
+            </w:r>
+            <w:r>
+              <w:rPr>
+                <w:bCs/>
+              </w:rPr>
               <w:lastRenderedPageBreak/>
-              <w:t>021A2</w:t>
-            </w:r>
-          </w:p>
-        </w:tc>
-        <w:tc>
-          <w:tcPr>
-            <w:tcW w:w="7230" w:type="dxa"/>
-            <w:shd w:val="clear" w:color="auto" w:fill="auto"/>
-          </w:tcPr>
-          <w:p>
-            <w:pPr>
-              <w:rPr>
-                <w:bCs/>
-              </w:rPr>
-            </w:pPr>
-            <w:r>
-              <w:rPr>
-                <w:bCs/>
-              </w:rPr>
-              <w:t>Data is retrieved as an annotated data frame represents a peptide measurement. For each row the following columns are included:</w:t>
+              <w:t>measurement. For each row the following columns are included:</w:t>
             </w:r>
           </w:p>
           <w:p>
@@ -7383,19 +7046,7 @@
               <w:rPr>
                 <w:bCs/>
               </w:rPr>
-              <w:t>"</w:t>
-            </w:r>
-            <w:r>
-              <w:rPr>
-                <w:bCs/>
-              </w:rPr>
-              <w:t>scale</w:t>
-            </w:r>
-            <w:r>
-              <w:rPr>
-                <w:bCs/>
-              </w:rPr>
-              <w:t xml:space="preserve">" </w:t>
+              <w:t xml:space="preserve">"scale" </w:t>
             </w:r>
           </w:p>
           <w:p>
@@ -7411,21 +7062,7 @@
               <w:rPr>
                 <w:bCs/>
               </w:rPr>
-              <w:t>"</w:t>
-            </w:r>
-            <w:proofErr w:type="spellStart"/>
-            <w:r>
-              <w:rPr>
-                <w:bCs/>
-              </w:rPr>
-              <w:t>mean_refadjusted</w:t>
-            </w:r>
-            <w:proofErr w:type="spellEnd"/>
-            <w:r>
-              <w:rPr>
-                <w:bCs/>
-              </w:rPr>
-              <w:t xml:space="preserve">" </w:t>
+              <w:t xml:space="preserve">"mean_refadjusted" </w:t>
             </w:r>
           </w:p>
           <w:p>
@@ -7441,27 +7078,7 @@
               <w:rPr>
                 <w:bCs/>
               </w:rPr>
-              <w:t>"</w:t>
-            </w:r>
-            <w:proofErr w:type="spellStart"/>
-            <w:r>
-              <w:rPr>
-                <w:bCs/>
-              </w:rPr>
-              <w:t>scale_refadjusted</w:t>
-            </w:r>
-            <w:proofErr w:type="spellEnd"/>
-            <w:r>
-              <w:rPr>
-                <w:bCs/>
-              </w:rPr>
-              <w:t xml:space="preserve">" </w:t>
-            </w:r>
-            <w:r>
-              <w:rPr>
-                <w:bCs/>
-              </w:rPr>
-              <w:t xml:space="preserve"> </w:t>
+              <w:t xml:space="preserve">"scale_refadjusted"  </w:t>
             </w:r>
           </w:p>
           <w:p>
@@ -7565,6 +7182,7 @@
           </w:tcPr>
           <w:p>
             <w:r>
+              <w:lastRenderedPageBreak/>
               <w:t>022</w:t>
             </w:r>
           </w:p>
@@ -8560,32 +8178,8 @@
                 <w:bCs/>
                 <w:lang w:val="en-US"/>
               </w:rPr>
-              <w:t xml:space="preserve">An exception is raised when the measurement values are outside of the range defined in </w:t>
-            </w:r>
-            <w:proofErr w:type="spellStart"/>
-            <w:r>
-              <w:rPr>
-                <w:bCs/>
-                <w:lang w:val="en-US"/>
-              </w:rPr>
-              <w:t>req</w:t>
-            </w:r>
-            <w:proofErr w:type="spellEnd"/>
-            <w:r>
-              <w:rPr>
-                <w:bCs/>
-                <w:lang w:val="en-US"/>
-              </w:rPr>
-              <w:t xml:space="preserve"> 005. The informational message is:</w:t>
-            </w:r>
-          </w:p>
-          <w:p>
-            <w:pPr>
-              <w:rPr>
-                <w:bCs/>
-                <w:lang w:val="en-US"/>
-              </w:rPr>
-            </w:pPr>
+              <w:t>An exception is raised when the measurement values are outside of the range defined in req 005. The informational message is:</w:t>
+            </w:r>
           </w:p>
           <w:p>
             <w:pPr>
@@ -8601,14 +8195,6 @@
               </w:rPr>
               <w:t xml:space="preserve"> “Measurement values out of range”</w:t>
             </w:r>
-          </w:p>
-          <w:p>
-            <w:pPr>
-              <w:rPr>
-                <w:bCs/>
-                <w:lang w:val="en-US"/>
-              </w:rPr>
-            </w:pPr>
           </w:p>
         </w:tc>
         <w:tc>
@@ -8665,31 +8251,14 @@
                 <w:bCs/>
                 <w:lang w:val="en-US"/>
               </w:rPr>
-              <w:t xml:space="preserve">Check that the column names of the input data are equal to that defined in </w:t>
-            </w:r>
-            <w:proofErr w:type="spellStart"/>
-            <w:r>
-              <w:rPr>
-                <w:bCs/>
-                <w:lang w:val="en-US"/>
-              </w:rPr>
-              <w:t>req</w:t>
-            </w:r>
-            <w:proofErr w:type="spellEnd"/>
-            <w:r>
-              <w:rPr>
-                <w:bCs/>
-                <w:lang w:val="en-US"/>
-              </w:rPr>
-              <w:t xml:space="preserve"> </w:t>
-            </w:r>
-            <w:r>
-              <w:rPr>
-                <w:bCs/>
-                <w:lang w:val="en-US"/>
-              </w:rPr>
-              <w:lastRenderedPageBreak/>
-              <w:t>21</w:t>
+              <w:t>Check that the column names of the input data are equal to that defined in req 21</w:t>
+            </w:r>
+            <w:r>
+              <w:rPr>
+                <w:bCs/>
+                <w:lang w:val="en-US"/>
+              </w:rPr>
+              <w:t>A1 and 21A2</w:t>
             </w:r>
           </w:p>
         </w:tc>
@@ -8720,14 +8289,6 @@
                 <w:lang w:val="en-US"/>
               </w:rPr>
             </w:pPr>
-            <w:r>
-              <w:rPr>
-                <w:bCs/>
-                <w:lang w:val="en-US"/>
-              </w:rPr>
-              <w:lastRenderedPageBreak/>
-              <w:t>48</w:t>
-            </w:r>
           </w:p>
         </w:tc>
         <w:tc>
@@ -8742,41 +8303,6 @@
                 <w:lang w:val="en-US"/>
               </w:rPr>
             </w:pPr>
-            <w:r>
-              <w:rPr>
-                <w:bCs/>
-                <w:lang w:val="en-US"/>
-              </w:rPr>
-              <w:t xml:space="preserve">Check the </w:t>
-            </w:r>
-            <w:r>
-              <w:rPr>
-                <w:bCs/>
-                <w:lang w:val="en-US"/>
-              </w:rPr>
-              <w:t>Barcode</w:t>
-            </w:r>
-            <w:r>
-              <w:rPr>
-                <w:bCs/>
-                <w:lang w:val="en-US"/>
-              </w:rPr>
-              <w:t xml:space="preserve"> id</w:t>
-            </w:r>
-            <w:r>
-              <w:rPr>
-                <w:bCs/>
-                <w:lang w:val="en-US"/>
-              </w:rPr>
-              <w:t>entifier</w:t>
-            </w:r>
-            <w:r>
-              <w:rPr>
-                <w:bCs/>
-                <w:lang w:val="en-US"/>
-              </w:rPr>
-              <w:t xml:space="preserve"> is included in the input and output table</w:t>
-            </w:r>
           </w:p>
         </w:tc>
         <w:tc>
@@ -8784,14 +8310,7 @@
             <w:tcW w:w="1259" w:type="dxa"/>
             <w:shd w:val="clear" w:color="auto" w:fill="auto"/>
           </w:tcPr>
-          <w:p>
-            <w:r>
-              <w:rPr>
-                <w:lang w:val="en-US"/>
-              </w:rPr>
-              <w:t>C</w:t>
-            </w:r>
-          </w:p>
+          <w:p/>
         </w:tc>
       </w:tr>
       <w:tr>
@@ -8807,13 +8326,6 @@
                 <w:lang w:val="en-US"/>
               </w:rPr>
             </w:pPr>
-            <w:r>
-              <w:rPr>
-                <w:bCs/>
-                <w:lang w:val="en-US"/>
-              </w:rPr>
-              <w:t>49</w:t>
-            </w:r>
           </w:p>
         </w:tc>
         <w:tc>
@@ -8828,13 +8340,6 @@
                 <w:lang w:val="en-US"/>
               </w:rPr>
             </w:pPr>
-            <w:r>
-              <w:rPr>
-                <w:bCs/>
-                <w:lang w:val="en-US"/>
-              </w:rPr>
-              <w:t>Check the peptides names, the peptide names must be equal to that of the reference profile</w:t>
-            </w:r>
           </w:p>
         </w:tc>
         <w:tc>
@@ -8842,14 +8347,7 @@
             <w:tcW w:w="1259" w:type="dxa"/>
             <w:shd w:val="clear" w:color="auto" w:fill="auto"/>
           </w:tcPr>
-          <w:p>
-            <w:r>
-              <w:rPr>
-                <w:lang w:val="en-US"/>
-              </w:rPr>
-              <w:t>C</w:t>
-            </w:r>
-          </w:p>
+          <w:p/>
         </w:tc>
       </w:tr>
       <w:tr>
@@ -9553,29 +9051,7 @@
           <w:color w:val="D9D9D9" w:themeColor="background1" w:themeShade="D9"/>
           <w:lang w:val="en-US" w:eastAsia="en-US"/>
         </w:rPr>
-        <w:t xml:space="preserve">[List Interface Requirements that need to be implemented by the </w:t>
-      </w:r>
-      <w:proofErr w:type="gramStart"/>
-      <w:r>
-        <w:rPr>
-          <w:bCs/>
-          <w:i/>
-          <w:iCs/>
-          <w:color w:val="D9D9D9" w:themeColor="background1" w:themeShade="D9"/>
-          <w:lang w:val="en-US" w:eastAsia="en-US"/>
-        </w:rPr>
-        <w:t>software,</w:t>
-      </w:r>
-      <w:proofErr w:type="gramEnd"/>
-      <w:r>
-        <w:rPr>
-          <w:bCs/>
-          <w:i/>
-          <w:iCs/>
-          <w:color w:val="D9D9D9" w:themeColor="background1" w:themeShade="D9"/>
-          <w:lang w:val="en-US" w:eastAsia="en-US"/>
-        </w:rPr>
-        <w:t xml:space="preserve"> see examples below</w:t>
+        <w:t>[List Interface Requirements that need to be implemented by the software, see examples below</w:t>
       </w:r>
       <w:r>
         <w:rPr>
@@ -9870,21 +9346,7 @@
               <w:rPr>
                 <w:lang w:val="en-US"/>
               </w:rPr>
-              <w:t xml:space="preserve">The Y data table should contain the batch factor values as in </w:t>
-            </w:r>
-            <w:proofErr w:type="spellStart"/>
-            <w:r>
-              <w:rPr>
-                <w:lang w:val="en-US"/>
-              </w:rPr>
-              <w:t>aFitModel</w:t>
-            </w:r>
-            <w:proofErr w:type="spellEnd"/>
-            <w:r>
-              <w:rPr>
-                <w:lang w:val="en-US"/>
-              </w:rPr>
-              <w:t xml:space="preserve"> table</w:t>
+              <w:t>The Y data table should contain the batch factor values as in aFitModel table</w:t>
             </w:r>
           </w:p>
         </w:tc>
@@ -10297,7 +9759,6 @@
         <w:rPr>
           <w:lang w:val="en-US"/>
         </w:rPr>
-        <w:lastRenderedPageBreak/>
         <w:t>Requirements related to methods of operation and maintenance</w:t>
       </w:r>
     </w:p>
@@ -10512,6 +9973,7 @@
         <w:rPr>
           <w:lang w:val="en-US"/>
         </w:rPr>
+        <w:lastRenderedPageBreak/>
         <w:t>Requirements related to IT-network aspects</w:t>
       </w:r>
     </w:p>
@@ -11243,7 +10705,7 @@
           <w:lang w:val="en-US"/>
         </w:rPr>
       </w:pPr>
-      <w:bookmarkStart w:id="81" w:name="_Toc27132440"/>
+      <w:bookmarkStart w:id="82" w:name="_Toc27132440"/>
       <w:r>
         <w:rPr>
           <w:b w:val="0"/>
@@ -11252,7 +10714,7 @@
         </w:rPr>
         <w:t>Risk Control Measures in Software Requirements [Class B, C]</w:t>
       </w:r>
-      <w:bookmarkEnd w:id="81"/>
+      <w:bookmarkEnd w:id="82"/>
     </w:p>
     <w:tbl>
       <w:tblPr>
@@ -11363,8 +10825,6 @@
                 <w:lang w:val="en-US"/>
               </w:rPr>
             </w:pPr>
-            <w:bookmarkStart w:id="82" w:name="_GoBack"/>
-            <w:bookmarkEnd w:id="82"/>
           </w:p>
         </w:tc>
         <w:tc>
@@ -11632,7 +11092,7 @@
         <w:sz w:val="18"/>
         <w:szCs w:val="18"/>
       </w:rPr>
-      <w:t>2</w:t>
+      <w:t>6</w:t>
     </w:r>
     <w:r>
       <w:rPr>
@@ -16676,9 +16136,12 @@
 </file>
 
 <file path=customXml/item1.xml><?xml version="1.0" encoding="utf-8"?>
-<p:properties xmlns:p="http://schemas.microsoft.com/office/2006/metadata/properties" xmlns:xsi="http://www.w3.org/2001/XMLSchema-instance" xmlns:pc="http://schemas.microsoft.com/office/infopath/2007/PartnerControls">
-  <documentManagement/>
-</p:properties>
+<?mso-contentType ?>
+<FormTemplates xmlns="http://schemas.microsoft.com/sharepoint/v3/contenttype/forms">
+  <Display>DocumentLibraryForm</Display>
+  <Edit>DocumentLibraryForm</Edit>
+  <New>DocumentLibraryForm</New>
+</FormTemplates>
 </file>
 
 <file path=customXml/item2.xml><?xml version="1.0" encoding="utf-8"?>
@@ -16822,12 +16285,9 @@
 </file>
 
 <file path=customXml/item3.xml><?xml version="1.0" encoding="utf-8"?>
-<?mso-contentType ?>
-<FormTemplates xmlns="http://schemas.microsoft.com/sharepoint/v3/contenttype/forms">
-  <Display>DocumentLibraryForm</Display>
-  <Edit>DocumentLibraryForm</Edit>
-  <New>DocumentLibraryForm</New>
-</FormTemplates>
+<p:properties xmlns:p="http://schemas.microsoft.com/office/2006/metadata/properties" xmlns:xsi="http://www.w3.org/2001/XMLSchema-instance" xmlns:pc="http://schemas.microsoft.com/office/infopath/2007/PartnerControls">
+  <documentManagement/>
+</p:properties>
 </file>
 
 <file path=customXml/item4.xml><?xml version="1.0" encoding="utf-8"?>
@@ -16835,10 +16295,9 @@
 </file>
 
 <file path=customXml/itemProps1.xml><?xml version="1.0" encoding="utf-8"?>
-<ds:datastoreItem xmlns:ds="http://schemas.openxmlformats.org/officeDocument/2006/customXml" ds:itemID="{CAC26246-BBC4-47B9-B900-DC08A22EAF51}">
+<ds:datastoreItem xmlns:ds="http://schemas.openxmlformats.org/officeDocument/2006/customXml" ds:itemID="{11383697-893C-4495-90FF-1433F480AE6C}">
   <ds:schemaRefs>
-    <ds:schemaRef ds:uri="http://schemas.microsoft.com/office/2006/metadata/properties"/>
-    <ds:schemaRef ds:uri="http://schemas.microsoft.com/office/infopath/2007/PartnerControls"/>
+    <ds:schemaRef ds:uri="http://schemas.microsoft.com/sharepoint/v3/contenttype/forms"/>
   </ds:schemaRefs>
 </ds:datastoreItem>
 </file>
@@ -16862,15 +16321,16 @@
 </file>
 
 <file path=customXml/itemProps3.xml><?xml version="1.0" encoding="utf-8"?>
-<ds:datastoreItem xmlns:ds="http://schemas.openxmlformats.org/officeDocument/2006/customXml" ds:itemID="{11383697-893C-4495-90FF-1433F480AE6C}">
+<ds:datastoreItem xmlns:ds="http://schemas.openxmlformats.org/officeDocument/2006/customXml" ds:itemID="{CAC26246-BBC4-47B9-B900-DC08A22EAF51}">
   <ds:schemaRefs>
-    <ds:schemaRef ds:uri="http://schemas.microsoft.com/sharepoint/v3/contenttype/forms"/>
+    <ds:schemaRef ds:uri="http://schemas.microsoft.com/office/2006/metadata/properties"/>
+    <ds:schemaRef ds:uri="http://schemas.microsoft.com/office/infopath/2007/PartnerControls"/>
   </ds:schemaRefs>
 </ds:datastoreItem>
 </file>
 
 <file path=customXml/itemProps4.xml><?xml version="1.0" encoding="utf-8"?>
-<ds:datastoreItem xmlns:ds="http://schemas.openxmlformats.org/officeDocument/2006/customXml" ds:itemID="{97182604-5EFB-458D-95F9-5950E2ABB500}">
+<ds:datastoreItem xmlns:ds="http://schemas.openxmlformats.org/officeDocument/2006/customXml" ds:itemID="{5D399CCA-DEAD-4644-8F66-21F038A7E49B}">
   <ds:schemaRefs>
     <ds:schemaRef ds:uri="http://schemas.openxmlformats.org/officeDocument/2006/bibliography"/>
   </ds:schemaRefs>

</xml_diff>

<commit_message>
updated traceability and requirements
</commit_message>
<xml_diff>
--- a/doc/02-software specification/dascombat-6304-Software Requirements v1.0.docx
+++ b/doc/02-software specification/dascombat-6304-Software Requirements v1.0.docx
@@ -3400,7 +3400,7 @@
           <w:noProof/>
           <w:sz w:val="22"/>
           <w:szCs w:val="22"/>
-          <w:lang w:val="en-US" w:eastAsia="en-US"/>
+          <w:lang w:val="nl-NL"/>
         </w:rPr>
         <w:drawing>
           <wp:inline distT="0" distB="0" distL="0" distR="0" wp14:anchorId="2D8D5EF0" wp14:editId="237FDE27">
@@ -4128,7 +4128,14 @@
                 <w:bCs/>
                 <w:lang w:val="en-US"/>
               </w:rPr>
-              <w:t>that represent</w:t>
+              <w:t>that repres</w:t>
+            </w:r>
+            <w:r>
+              <w:rPr>
+                <w:bCs/>
+                <w:lang w:val="en-US"/>
+              </w:rPr>
+              <w:t>ent</w:t>
             </w:r>
             <w:proofErr w:type="gramEnd"/>
             <w:r>
@@ -4136,7 +4143,7 @@
                 <w:bCs/>
                 <w:lang w:val="en-US"/>
               </w:rPr>
-              <w:t xml:space="preserve"> the phosphorylation signal. </w:t>
+              <w:t xml:space="preserve"> the phosphorylation signal, where the rows represent peptides (variables) and the columns observations.</w:t>
             </w:r>
           </w:p>
         </w:tc>
@@ -4266,7 +4273,51 @@
                 <w:bCs/>
                 <w:lang w:val="en-US"/>
               </w:rPr>
-              <w:t>a table, i.e. containing COMBAT corrected values.</w:t>
+              <w:t>a table</w:t>
+            </w:r>
+            <w:r>
+              <w:rPr>
+                <w:bCs/>
+                <w:lang w:val="en-US"/>
+              </w:rPr>
+              <w:t xml:space="preserve"> (</w:t>
+            </w:r>
+            <w:proofErr w:type="spellStart"/>
+            <w:r>
+              <w:rPr>
+                <w:bCs/>
+                <w:lang w:val="en-US"/>
+              </w:rPr>
+              <w:t>Req</w:t>
+            </w:r>
+            <w:proofErr w:type="spellEnd"/>
+            <w:r>
+              <w:rPr>
+                <w:bCs/>
+                <w:lang w:val="en-US"/>
+              </w:rPr>
+              <w:t xml:space="preserve"> 002)</w:t>
+            </w:r>
+            <w:r>
+              <w:rPr>
+                <w:bCs/>
+                <w:lang w:val="en-US"/>
+              </w:rPr>
+              <w:t xml:space="preserve">, i.e. </w:t>
+            </w:r>
+            <w:r>
+              <w:rPr>
+                <w:bCs/>
+                <w:lang w:val="en-US"/>
+              </w:rPr>
+              <w:t xml:space="preserve">a matrix of the same dimensions </w:t>
+            </w:r>
+            <w:r>
+              <w:rPr>
+                <w:bCs/>
+                <w:lang w:val="en-US"/>
+              </w:rPr>
+              <w:t>containing COMBAT corrected values.</w:t>
             </w:r>
           </w:p>
         </w:tc>
@@ -5483,17 +5534,6 @@
             <w:pPr>
               <w:rPr>
                 <w:bCs/>
-                <w:i/>
-                <w:lang w:val="en-US"/>
-              </w:rPr>
-            </w:pPr>
-            <w:bookmarkStart w:id="81" w:name="_GoBack"/>
-            <w:bookmarkEnd w:id="81"/>
-          </w:p>
-          <w:p>
-            <w:pPr>
-              <w:rPr>
-                <w:bCs/>
                 <w:lang w:val="en-US"/>
               </w:rPr>
             </w:pPr>
@@ -5664,7 +5704,6 @@
                 <w:bCs/>
                 <w:lang w:val="en-US"/>
               </w:rPr>
-              <w:lastRenderedPageBreak/>
               <w:t>fit</w:t>
             </w:r>
             <w:r>
@@ -7031,6 +7070,7 @@
           <w:color w:val="D9D9D9" w:themeColor="background1" w:themeShade="D9"/>
           <w:lang w:val="en-US" w:eastAsia="en-US"/>
         </w:rPr>
+        <w:lastRenderedPageBreak/>
         <w:t>Limits</w:t>
       </w:r>
     </w:p>
@@ -7060,7 +7100,6 @@
           <w:color w:val="D9D9D9" w:themeColor="background1" w:themeShade="D9"/>
           <w:lang w:val="en-US" w:eastAsia="en-US"/>
         </w:rPr>
-        <w:lastRenderedPageBreak/>
         <w:t>Defaults</w:t>
       </w:r>
     </w:p>
@@ -7626,12 +7665,18 @@
             <w:shd w:val="clear" w:color="auto" w:fill="auto"/>
           </w:tcPr>
           <w:p>
-            <w:r>
-              <w:rPr>
-                <w:bCs/>
-                <w:lang w:val="en-US"/>
-              </w:rPr>
-              <w:t>040</w:t>
+            <w:pPr>
+              <w:rPr>
+                <w:bCs/>
+                <w:lang w:val="en-US"/>
+              </w:rPr>
+            </w:pPr>
+            <w:r>
+              <w:rPr>
+                <w:bCs/>
+                <w:lang w:val="en-US"/>
+              </w:rPr>
+              <w:t>038</w:t>
             </w:r>
           </w:p>
         </w:tc>
@@ -7641,12 +7686,72 @@
             <w:shd w:val="clear" w:color="auto" w:fill="auto"/>
           </w:tcPr>
           <w:p>
-            <w:r>
-              <w:rPr>
-                <w:bCs/>
-                <w:lang w:val="en-US"/>
-              </w:rPr>
-              <w:t>An exception is raised when the input matrix contains any missing values. The informational message is “Missing values are not allowed”</w:t>
+            <w:pPr>
+              <w:rPr>
+                <w:bCs/>
+                <w:lang w:val="en-US"/>
+              </w:rPr>
+            </w:pPr>
+            <w:r>
+              <w:rPr>
+                <w:bCs/>
+                <w:lang w:val="en-US"/>
+              </w:rPr>
+              <w:t>Any exception will result in the execution of DAS-COMBAT being stopped and the error is non-recoverable.</w:t>
+            </w:r>
+          </w:p>
+        </w:tc>
+        <w:tc>
+          <w:tcPr>
+            <w:tcW w:w="1259" w:type="dxa"/>
+            <w:shd w:val="clear" w:color="auto" w:fill="auto"/>
+          </w:tcPr>
+          <w:p>
+            <w:pPr>
+              <w:rPr>
+                <w:lang w:val="en-US"/>
+              </w:rPr>
+            </w:pPr>
+          </w:p>
+        </w:tc>
+      </w:tr>
+      <w:tr>
+        <w:tc>
+          <w:tcPr>
+            <w:tcW w:w="1129" w:type="dxa"/>
+            <w:shd w:val="clear" w:color="auto" w:fill="auto"/>
+          </w:tcPr>
+          <w:p>
+            <w:r>
+              <w:rPr>
+                <w:bCs/>
+                <w:lang w:val="en-US"/>
+              </w:rPr>
+              <w:t>040</w:t>
+            </w:r>
+          </w:p>
+        </w:tc>
+        <w:tc>
+          <w:tcPr>
+            <w:tcW w:w="7230" w:type="dxa"/>
+            <w:shd w:val="clear" w:color="auto" w:fill="auto"/>
+          </w:tcPr>
+          <w:p>
+            <w:r>
+              <w:rPr>
+                <w:bCs/>
+                <w:lang w:val="en-US"/>
+              </w:rPr>
+              <w:t>An exception is raised when the input matrix contain</w:t>
+            </w:r>
+            <w:bookmarkStart w:id="81" w:name="_GoBack"/>
+            <w:bookmarkEnd w:id="81"/>
+            <w:r>
+              <w:rPr>
+                <w:bCs/>
+                <w:lang w:val="en-US"/>
+              </w:rPr>
+              <w:t>s any missing values. The informational message is “Missing values are not allowed”</w:t>
             </w:r>
           </w:p>
         </w:tc>
@@ -8511,6 +8616,7 @@
         <w:rPr>
           <w:lang w:val="en-US"/>
         </w:rPr>
+        <w:lastRenderedPageBreak/>
         <w:t>Data definition and database requirements</w:t>
       </w:r>
     </w:p>
@@ -8626,7 +8732,6 @@
               <w:rPr>
                 <w:lang w:val="en-US"/>
               </w:rPr>
-              <w:lastRenderedPageBreak/>
               <w:t>60</w:t>
             </w:r>
           </w:p>
@@ -10385,7 +10490,6 @@
           <w:color w:val="D9D9D9" w:themeColor="background1" w:themeShade="D9"/>
           <w:lang w:val="en-US"/>
         </w:rPr>
-        <w:lastRenderedPageBreak/>
         <w:t>[Identify how risk control measures should be implemented.</w:t>
       </w:r>
     </w:p>
@@ -10561,7 +10665,7 @@
         <w:sz w:val="18"/>
         <w:szCs w:val="18"/>
       </w:rPr>
-      <w:t>7</w:t>
+      <w:t>8</w:t>
     </w:r>
     <w:r>
       <w:rPr>
@@ -10745,7 +10849,7 @@
               <w:noProof/>
               <w:sz w:val="22"/>
               <w:szCs w:val="22"/>
-              <w:lang w:val="en-US" w:eastAsia="en-US"/>
+              <w:lang w:val="nl-NL"/>
             </w:rPr>
             <w:drawing>
               <wp:anchor distT="0" distB="0" distL="114300" distR="114300" simplePos="0" relativeHeight="14" behindDoc="0" locked="0" layoutInCell="1" allowOverlap="1">
@@ -16069,9 +16173,12 @@
 </file>
 
 <file path=customXml/item1.xml><?xml version="1.0" encoding="utf-8"?>
-<p:properties xmlns:p="http://schemas.microsoft.com/office/2006/metadata/properties" xmlns:xsi="http://www.w3.org/2001/XMLSchema-instance" xmlns:pc="http://schemas.microsoft.com/office/infopath/2007/PartnerControls">
-  <documentManagement/>
-</p:properties>
+<?mso-contentType ?>
+<FormTemplates xmlns="http://schemas.microsoft.com/sharepoint/v3/contenttype/forms">
+  <Display>DocumentLibraryForm</Display>
+  <Edit>DocumentLibraryForm</Edit>
+  <New>DocumentLibraryForm</New>
+</FormTemplates>
 </file>
 
 <file path=customXml/item2.xml><?xml version="1.0" encoding="utf-8"?>
@@ -16215,12 +16322,9 @@
 </file>
 
 <file path=customXml/item3.xml><?xml version="1.0" encoding="utf-8"?>
-<?mso-contentType ?>
-<FormTemplates xmlns="http://schemas.microsoft.com/sharepoint/v3/contenttype/forms">
-  <Display>DocumentLibraryForm</Display>
-  <Edit>DocumentLibraryForm</Edit>
-  <New>DocumentLibraryForm</New>
-</FormTemplates>
+<p:properties xmlns:p="http://schemas.microsoft.com/office/2006/metadata/properties" xmlns:xsi="http://www.w3.org/2001/XMLSchema-instance" xmlns:pc="http://schemas.microsoft.com/office/infopath/2007/PartnerControls">
+  <documentManagement/>
+</p:properties>
 </file>
 
 <file path=customXml/item4.xml><?xml version="1.0" encoding="utf-8"?>
@@ -16228,10 +16332,9 @@
 </file>
 
 <file path=customXml/itemProps1.xml><?xml version="1.0" encoding="utf-8"?>
-<ds:datastoreItem xmlns:ds="http://schemas.openxmlformats.org/officeDocument/2006/customXml" ds:itemID="{CAC26246-BBC4-47B9-B900-DC08A22EAF51}">
+<ds:datastoreItem xmlns:ds="http://schemas.openxmlformats.org/officeDocument/2006/customXml" ds:itemID="{11383697-893C-4495-90FF-1433F480AE6C}">
   <ds:schemaRefs>
-    <ds:schemaRef ds:uri="http://schemas.microsoft.com/office/2006/metadata/properties"/>
-    <ds:schemaRef ds:uri="http://schemas.microsoft.com/office/infopath/2007/PartnerControls"/>
+    <ds:schemaRef ds:uri="http://schemas.microsoft.com/sharepoint/v3/contenttype/forms"/>
   </ds:schemaRefs>
 </ds:datastoreItem>
 </file>
@@ -16255,15 +16358,16 @@
 </file>
 
 <file path=customXml/itemProps3.xml><?xml version="1.0" encoding="utf-8"?>
-<ds:datastoreItem xmlns:ds="http://schemas.openxmlformats.org/officeDocument/2006/customXml" ds:itemID="{11383697-893C-4495-90FF-1433F480AE6C}">
+<ds:datastoreItem xmlns:ds="http://schemas.openxmlformats.org/officeDocument/2006/customXml" ds:itemID="{CAC26246-BBC4-47B9-B900-DC08A22EAF51}">
   <ds:schemaRefs>
-    <ds:schemaRef ds:uri="http://schemas.microsoft.com/sharepoint/v3/contenttype/forms"/>
+    <ds:schemaRef ds:uri="http://schemas.microsoft.com/office/2006/metadata/properties"/>
+    <ds:schemaRef ds:uri="http://schemas.microsoft.com/office/infopath/2007/PartnerControls"/>
   </ds:schemaRefs>
 </ds:datastoreItem>
 </file>
 
 <file path=customXml/itemProps4.xml><?xml version="1.0" encoding="utf-8"?>
-<ds:datastoreItem xmlns:ds="http://schemas.openxmlformats.org/officeDocument/2006/customXml" ds:itemID="{54760334-8E64-4259-B9DB-83FA6F64DB25}">
+<ds:datastoreItem xmlns:ds="http://schemas.openxmlformats.org/officeDocument/2006/customXml" ds:itemID="{BB6B3D8B-D21A-4CE3-84D2-D930E38F6737}">
   <ds:schemaRefs>
     <ds:schemaRef ds:uri="http://schemas.openxmlformats.org/officeDocument/2006/bibliography"/>
   </ds:schemaRefs>

</xml_diff>